<commit_message>
update DesignDoc:MangerLayer:UserInfoManager structure of user system file
</commit_message>
<xml_diff>
--- a/Design document/raw_doc/ManagerLayer-User_Info_Manager-v0.1.docx
+++ b/Design document/raw_doc/ManagerLayer-User_Info_Manager-v0.1.docx
@@ -336,7 +336,15 @@
           <w:i/>
           <w:iCs/>
         </w:rPr>
-        <w:t>user.data</w:t>
+        <w:t>user</w:t>
+      </w:r>
+      <w:r>
+        <w:rPr>
+          <w:rFonts w:ascii="Times New Roman" w:hAnsi="Times New Roman" w:cs="Times New Roman"/>
+          <w:i/>
+          <w:iCs/>
+        </w:rPr>
+        <w:t>.data</w:t>
       </w:r>
       <w:proofErr w:type="spellEnd"/>
       <w:r>
@@ -357,51 +365,64 @@
         <w:rPr>
           <w:rFonts w:ascii="Times New Roman" w:hAnsi="Times New Roman" w:cs="Times New Roman"/>
         </w:rPr>
-        <w:t xml:space="preserve">Notice that the </w:t>
-      </w:r>
+        <w:t xml:space="preserve">Notice that </w:t>
+      </w:r>
+      <w:r>
+        <w:rPr>
+          <w:rFonts w:ascii="Times New Roman" w:hAnsi="Times New Roman" w:cs="Times New Roman"/>
+        </w:rPr>
+        <w:t>due to better organization, t</w:t>
+      </w:r>
+      <w:r>
+        <w:rPr>
+          <w:rFonts w:ascii="Times New Roman" w:hAnsi="Times New Roman" w:cs="Times New Roman"/>
+        </w:rPr>
+        <w:t xml:space="preserve">he </w:t>
+      </w:r>
+      <w:proofErr w:type="spellStart"/>
       <w:r>
         <w:rPr>
           <w:rFonts w:ascii="Times New Roman" w:hAnsi="Times New Roman" w:cs="Times New Roman"/>
           <w:i/>
           <w:iCs/>
         </w:rPr>
-        <w:t>user.sys</w:t>
-      </w:r>
-      <w:r>
-        <w:rPr>
-          <w:rFonts w:ascii="Times New Roman" w:hAnsi="Times New Roman" w:cs="Times New Roman"/>
-        </w:rPr>
-        <w:t xml:space="preserve"> and </w:t>
-      </w:r>
-      <w:proofErr w:type="spellStart"/>
+        <w:t>user</w:t>
+      </w:r>
       <w:r>
         <w:rPr>
           <w:rFonts w:ascii="Times New Roman" w:hAnsi="Times New Roman" w:cs="Times New Roman"/>
           <w:i/>
           <w:iCs/>
         </w:rPr>
-        <w:t>user.data</w:t>
+        <w:t>.data</w:t>
       </w:r>
       <w:proofErr w:type="spellEnd"/>
       <w:r>
         <w:rPr>
           <w:rFonts w:ascii="Times New Roman" w:hAnsi="Times New Roman" w:cs="Times New Roman"/>
         </w:rPr>
-        <w:t xml:space="preserve"> are only standard names. The read </w:t>
-      </w:r>
+        <w:t xml:space="preserve"> </w:t>
+      </w:r>
+      <w:r>
+        <w:rPr>
+          <w:rFonts w:ascii="Times New Roman" w:hAnsi="Times New Roman" w:cs="Times New Roman"/>
+        </w:rPr>
+        <w:t xml:space="preserve">on server </w:t>
+      </w:r>
+      <w:r>
+        <w:rPr>
+          <w:rFonts w:ascii="Times New Roman" w:hAnsi="Times New Roman" w:cs="Times New Roman"/>
+        </w:rPr>
+        <w:t xml:space="preserve">will be adapted to </w:t>
+      </w:r>
+      <w:proofErr w:type="spellStart"/>
       <w:r>
         <w:rPr>
           <w:rFonts w:ascii="Times New Roman" w:hAnsi="Times New Roman" w:cs="Times New Roman"/>
           <w:i/>
           <w:iCs/>
         </w:rPr>
-        <w:t>user.sys</w:t>
-      </w:r>
-      <w:r>
-        <w:rPr>
-          <w:rFonts w:ascii="Times New Roman" w:hAnsi="Times New Roman" w:cs="Times New Roman"/>
-        </w:rPr>
-        <w:t xml:space="preserve"> will be adapted to </w:t>
+        <w:t>domain</w:t>
       </w:r>
       <w:r>
         <w:rPr>
@@ -409,59 +430,34 @@
           <w:i/>
           <w:iCs/>
         </w:rPr>
-        <w:t>username@domain.sys</w:t>
-      </w:r>
-      <w:r>
-        <w:rPr>
-          <w:rFonts w:ascii="Times New Roman" w:hAnsi="Times New Roman" w:cs="Times New Roman"/>
-        </w:rPr>
-        <w:t xml:space="preserve">. The </w:t>
-      </w:r>
-      <w:proofErr w:type="spellStart"/>
+        <w:t>Name</w:t>
+      </w:r>
       <w:r>
         <w:rPr>
           <w:rFonts w:ascii="Times New Roman" w:hAnsi="Times New Roman" w:cs="Times New Roman"/>
           <w:i/>
           <w:iCs/>
         </w:rPr>
-        <w:t>user.data</w:t>
+        <w:t>.data</w:t>
       </w:r>
       <w:proofErr w:type="spellEnd"/>
       <w:r>
         <w:rPr>
           <w:rFonts w:ascii="Times New Roman" w:hAnsi="Times New Roman" w:cs="Times New Roman"/>
         </w:rPr>
-        <w:t xml:space="preserve"> will be adapted to </w:t>
-      </w:r>
-      <w:proofErr w:type="spellStart"/>
-      <w:r>
-        <w:rPr>
-          <w:rFonts w:ascii="Times New Roman" w:hAnsi="Times New Roman" w:cs="Times New Roman"/>
-          <w:i/>
-          <w:iCs/>
-        </w:rPr>
-        <w:t>user@domain.data</w:t>
-      </w:r>
-      <w:proofErr w:type="spellEnd"/>
-      <w:r>
-        <w:rPr>
-          <w:rFonts w:ascii="Times New Roman" w:hAnsi="Times New Roman" w:cs="Times New Roman"/>
-        </w:rPr>
-        <w:t xml:space="preserve">. All those files will be directly contained under the </w:t>
-      </w:r>
-      <w:r>
-        <w:rPr>
-          <w:rFonts w:ascii="Times New Roman" w:hAnsi="Times New Roman" w:cs="Times New Roman"/>
-          <w:i/>
-          <w:iCs/>
-        </w:rPr>
-        <w:t>data</w:t>
-      </w:r>
-      <w:r>
-        <w:rPr>
-          <w:rFonts w:ascii="Times New Roman" w:hAnsi="Times New Roman" w:cs="Times New Roman"/>
-        </w:rPr>
-        <w:t xml:space="preserve"> folder.</w:t>
+        <w:t xml:space="preserve"> </w:t>
+      </w:r>
+      <w:r>
+        <w:rPr>
+          <w:rFonts w:ascii="Times New Roman" w:hAnsi="Times New Roman" w:cs="Times New Roman"/>
+        </w:rPr>
+        <w:t>with different domain names</w:t>
+      </w:r>
+      <w:r>
+        <w:rPr>
+          <w:rFonts w:ascii="Times New Roman" w:hAnsi="Times New Roman" w:cs="Times New Roman"/>
+        </w:rPr>
+        <w:t>.</w:t>
       </w:r>
     </w:p>
     <w:p>
@@ -516,28 +512,34 @@
       <w:pPr>
         <w:ind w:leftChars="200" w:left="420" w:firstLineChars="400" w:firstLine="840"/>
         <w:rPr>
-          <w:rFonts w:ascii="Courier New" w:hAnsi="Courier New" w:cs="Courier New" w:hint="eastAsia"/>
+          <w:rFonts w:ascii="Courier New" w:hAnsi="Courier New" w:cs="Courier New"/>
         </w:rPr>
       </w:pPr>
       <w:proofErr w:type="spellStart"/>
       <w:r>
         <w:rPr>
-          <w:rFonts w:ascii="Courier New" w:hAnsi="Courier New" w:cs="Courier New" w:hint="eastAsia"/>
-        </w:rPr>
-        <w:t>C</w:t>
-      </w:r>
-      <w:r>
-        <w:rPr>
-          <w:rFonts w:ascii="Courier New" w:hAnsi="Courier New" w:cs="Courier New"/>
-        </w:rPr>
-        <w:t>heckExist</w:t>
+          <w:rFonts w:ascii="Courier New" w:hAnsi="Courier New" w:cs="Courier New"/>
+        </w:rPr>
+        <w:t>CreateUser</w:t>
       </w:r>
       <w:proofErr w:type="spellEnd"/>
       <w:r>
         <w:rPr>
           <w:rFonts w:ascii="Courier New" w:hAnsi="Courier New" w:cs="Courier New"/>
         </w:rPr>
-        <w:t xml:space="preserve"> (const string &amp;</w:t>
+        <w:t xml:space="preserve"> (const</w:t>
+      </w:r>
+      <w:r>
+        <w:rPr>
+          <w:rFonts w:ascii="Courier New" w:hAnsi="Courier New" w:cs="Courier New"/>
+        </w:rPr>
+        <w:t xml:space="preserve"> </w:t>
+      </w:r>
+      <w:r>
+        <w:rPr>
+          <w:rFonts w:ascii="Courier New" w:hAnsi="Courier New" w:cs="Courier New"/>
+        </w:rPr>
+        <w:t>string &amp;</w:t>
       </w:r>
       <w:proofErr w:type="spellStart"/>
       <w:r>
@@ -552,13 +554,19 @@
           <w:rFonts w:ascii="Courier New" w:hAnsi="Courier New" w:cs="Courier New"/>
         </w:rPr>
         <w:t>)</w:t>
+      </w:r>
+      <w:r>
+        <w:rPr>
+          <w:rFonts w:ascii="Times New Roman" w:hAnsi="Times New Roman" w:cs="Times New Roman"/>
+        </w:rPr>
+        <w:t xml:space="preserve"> on client</w:t>
       </w:r>
     </w:p>
     <w:p>
       <w:pPr>
         <w:ind w:leftChars="200" w:left="420" w:firstLineChars="400" w:firstLine="840"/>
         <w:rPr>
-          <w:rFonts w:ascii="Courier New" w:hAnsi="Courier New" w:cs="Courier New" w:hint="eastAsia"/>
+          <w:rFonts w:ascii="Courier New" w:hAnsi="Courier New" w:cs="Courier New"/>
         </w:rPr>
       </w:pPr>
       <w:proofErr w:type="spellStart"/>
@@ -620,6 +628,12 @@
           <w:rFonts w:ascii="Courier New" w:hAnsi="Courier New" w:cs="Courier New"/>
         </w:rPr>
         <w:t>)</w:t>
+      </w:r>
+      <w:r>
+        <w:rPr>
+          <w:rFonts w:ascii="Times New Roman" w:hAnsi="Times New Roman" w:cs="Times New Roman"/>
+        </w:rPr>
+        <w:t xml:space="preserve"> on server</w:t>
       </w:r>
     </w:p>
     <w:p>
@@ -630,12 +644,17 @@
         </w:rPr>
       </w:pPr>
       <w:proofErr w:type="spellStart"/>
-      <w:proofErr w:type="gramStart"/>
-      <w:r>
-        <w:rPr>
-          <w:rFonts w:ascii="Courier New" w:hAnsi="Courier New" w:cs="Courier New"/>
-        </w:rPr>
-        <w:t>CloseUser</w:t>
+      <w:r>
+        <w:rPr>
+          <w:rFonts w:ascii="Courier New" w:hAnsi="Courier New" w:cs="Courier New"/>
+        </w:rPr>
+        <w:t>Remove</w:t>
+      </w:r>
+      <w:r>
+        <w:rPr>
+          <w:rFonts w:ascii="Courier New" w:hAnsi="Courier New" w:cs="Courier New"/>
+        </w:rPr>
+        <w:t>User</w:t>
       </w:r>
       <w:proofErr w:type="spellEnd"/>
       <w:r>
@@ -648,14 +667,7 @@
         <w:rPr>
           <w:rFonts w:ascii="Courier New" w:hAnsi="Courier New" w:cs="Courier New"/>
         </w:rPr>
-        <w:t xml:space="preserve"> (</w:t>
-      </w:r>
-      <w:proofErr w:type="gramEnd"/>
-      <w:r>
-        <w:rPr>
-          <w:rFonts w:ascii="Courier New" w:hAnsi="Courier New" w:cs="Courier New"/>
-        </w:rPr>
-        <w:t>const string &amp;</w:t>
+        <w:t>(const string &amp;</w:t>
       </w:r>
       <w:proofErr w:type="spellStart"/>
       <w:r>
@@ -670,13 +682,75 @@
           <w:rFonts w:ascii="Courier New" w:hAnsi="Courier New" w:cs="Courier New"/>
         </w:rPr>
         <w:t>)</w:t>
+      </w:r>
+      <w:r>
+        <w:rPr>
+          <w:rFonts w:ascii="Times New Roman" w:hAnsi="Times New Roman" w:cs="Times New Roman"/>
+        </w:rPr>
+        <w:t xml:space="preserve"> only on client</w:t>
       </w:r>
     </w:p>
     <w:p>
       <w:pPr>
         <w:ind w:leftChars="200" w:left="420" w:firstLineChars="400" w:firstLine="840"/>
         <w:rPr>
-          <w:rFonts w:ascii="Courier New" w:hAnsi="Courier New" w:cs="Courier New"/>
+          <w:rFonts w:ascii="Times New Roman" w:hAnsi="Times New Roman" w:cs="Times New Roman"/>
+        </w:rPr>
+      </w:pPr>
+      <w:proofErr w:type="spellStart"/>
+      <w:proofErr w:type="gramStart"/>
+      <w:r>
+        <w:rPr>
+          <w:rFonts w:ascii="Courier New" w:hAnsi="Courier New" w:cs="Courier New"/>
+        </w:rPr>
+        <w:t>CloseUser</w:t>
+      </w:r>
+      <w:proofErr w:type="spellEnd"/>
+      <w:r>
+        <w:rPr>
+          <w:rFonts w:ascii="Courier New" w:hAnsi="Courier New" w:cs="Courier New"/>
+        </w:rPr>
+        <w:t xml:space="preserve"> </w:t>
+      </w:r>
+      <w:r>
+        <w:rPr>
+          <w:rFonts w:ascii="Courier New" w:hAnsi="Courier New" w:cs="Courier New"/>
+        </w:rPr>
+        <w:t xml:space="preserve"> (</w:t>
+      </w:r>
+      <w:proofErr w:type="gramEnd"/>
+      <w:r>
+        <w:rPr>
+          <w:rFonts w:ascii="Courier New" w:hAnsi="Courier New" w:cs="Courier New"/>
+        </w:rPr>
+        <w:t>const string &amp;</w:t>
+      </w:r>
+      <w:proofErr w:type="spellStart"/>
+      <w:r>
+        <w:rPr>
+          <w:rFonts w:ascii="Courier New" w:hAnsi="Courier New" w:cs="Courier New"/>
+        </w:rPr>
+        <w:t>userAccount</w:t>
+      </w:r>
+      <w:proofErr w:type="spellEnd"/>
+      <w:r>
+        <w:rPr>
+          <w:rFonts w:ascii="Courier New" w:hAnsi="Courier New" w:cs="Courier New"/>
+        </w:rPr>
+        <w:t>)</w:t>
+      </w:r>
+      <w:r>
+        <w:rPr>
+          <w:rFonts w:ascii="Times New Roman" w:hAnsi="Times New Roman" w:cs="Times New Roman"/>
+        </w:rPr>
+        <w:t xml:space="preserve"> only on server</w:t>
+      </w:r>
+    </w:p>
+    <w:p>
+      <w:pPr>
+        <w:ind w:leftChars="200" w:left="420" w:rightChars="-200" w:right="-420" w:firstLineChars="400" w:firstLine="840"/>
+        <w:rPr>
+          <w:rFonts w:ascii="Times New Roman" w:hAnsi="Times New Roman" w:cs="Times New Roman" w:hint="eastAsia"/>
         </w:rPr>
       </w:pPr>
       <w:proofErr w:type="spellStart"/>
@@ -757,9 +831,21 @@
       </w:r>
       <w:r>
         <w:rPr>
-          <w:rFonts w:ascii="Times New Roman" w:hAnsi="Times New Roman" w:cs="Times New Roman"/>
-        </w:rPr>
-        <w:t xml:space="preserve"> on client</w:t>
+          <w:rFonts w:ascii="Courier New" w:hAnsi="Courier New" w:cs="Courier New"/>
+        </w:rPr>
+        <w:t xml:space="preserve"> </w:t>
+      </w:r>
+      <w:r>
+        <w:rPr>
+          <w:rFonts w:ascii="Times New Roman" w:hAnsi="Times New Roman" w:cs="Times New Roman"/>
+        </w:rPr>
+        <w:t xml:space="preserve">on </w:t>
+      </w:r>
+      <w:r>
+        <w:rPr>
+          <w:rFonts w:ascii="Times New Roman" w:hAnsi="Times New Roman" w:cs="Times New Roman"/>
+        </w:rPr>
+        <w:t>client</w:t>
       </w:r>
     </w:p>
     <w:p>
@@ -790,25 +876,39 @@
         </w:rPr>
         <w:t xml:space="preserve"> (</w:t>
       </w:r>
+      <w:proofErr w:type="gramEnd"/>
+      <w:r>
+        <w:rPr>
+          <w:rFonts w:ascii="Courier New" w:hAnsi="Courier New" w:cs="Courier New"/>
+        </w:rPr>
+        <w:t>const string &amp;</w:t>
+      </w:r>
       <w:proofErr w:type="spellStart"/>
-      <w:proofErr w:type="gramEnd"/>
-      <w:r>
-        <w:rPr>
-          <w:rFonts w:ascii="Courier New" w:hAnsi="Courier New" w:cs="Courier New"/>
-        </w:rPr>
-        <w:t>Server</w:t>
-      </w:r>
-      <w:r>
-        <w:rPr>
-          <w:rFonts w:ascii="Courier New" w:hAnsi="Courier New" w:cs="Courier New"/>
-        </w:rPr>
-        <w:t>UserInfo</w:t>
+      <w:r>
+        <w:rPr>
+          <w:rFonts w:ascii="Courier New" w:hAnsi="Courier New" w:cs="Courier New"/>
+        </w:rPr>
+        <w:t>userAccount</w:t>
       </w:r>
       <w:proofErr w:type="spellEnd"/>
       <w:r>
         <w:rPr>
           <w:rFonts w:ascii="Courier New" w:hAnsi="Courier New" w:cs="Courier New"/>
         </w:rPr>
+        <w:t xml:space="preserve">, </w:t>
+      </w:r>
+      <w:proofErr w:type="spellStart"/>
+      <w:r>
+        <w:rPr>
+          <w:rFonts w:ascii="Courier New" w:hAnsi="Courier New" w:cs="Courier New"/>
+        </w:rPr>
+        <w:t>ServerUserInfo</w:t>
+      </w:r>
+      <w:proofErr w:type="spellEnd"/>
+      <w:r>
+        <w:rPr>
+          <w:rFonts w:ascii="Courier New" w:hAnsi="Courier New" w:cs="Courier New"/>
+        </w:rPr>
         <w:t xml:space="preserve"> &amp;</w:t>
       </w:r>
       <w:proofErr w:type="spellStart"/>
@@ -829,14 +929,20 @@
         <w:rPr>
           <w:rFonts w:ascii="Times New Roman" w:hAnsi="Times New Roman" w:cs="Times New Roman"/>
         </w:rPr>
-        <w:t xml:space="preserve"> on server</w:t>
+        <w:t xml:space="preserve"> on </w:t>
+      </w:r>
+      <w:r>
+        <w:rPr>
+          <w:rFonts w:ascii="Times New Roman" w:hAnsi="Times New Roman" w:cs="Times New Roman"/>
+        </w:rPr>
+        <w:t>server</w:t>
       </w:r>
     </w:p>
     <w:p>
       <w:pPr>
         <w:ind w:leftChars="200" w:left="420" w:firstLineChars="400" w:firstLine="840"/>
         <w:rPr>
-          <w:rFonts w:ascii="Courier New" w:hAnsi="Courier New" w:cs="Courier New"/>
+          <w:rFonts w:ascii="Times New Roman" w:hAnsi="Times New Roman" w:cs="Times New Roman"/>
         </w:rPr>
       </w:pPr>
       <w:proofErr w:type="spellStart"/>
@@ -899,69 +1005,83 @@
         </w:rPr>
         <w:t>)</w:t>
       </w:r>
-      <w:bookmarkStart w:id="0" w:name="_GoBack"/>
-      <w:bookmarkEnd w:id="0"/>
+      <w:r>
+        <w:rPr>
+          <w:rFonts w:ascii="Courier New" w:hAnsi="Courier New" w:cs="Courier New"/>
+        </w:rPr>
+        <w:t xml:space="preserve"> </w:t>
+      </w:r>
+      <w:r>
+        <w:rPr>
+          <w:rFonts w:ascii="Times New Roman" w:hAnsi="Times New Roman" w:cs="Times New Roman"/>
+        </w:rPr>
+        <w:t xml:space="preserve">only </w:t>
+      </w:r>
+      <w:r>
+        <w:rPr>
+          <w:rFonts w:ascii="Times New Roman" w:hAnsi="Times New Roman" w:cs="Times New Roman"/>
+        </w:rPr>
+        <w:t>on server</w:t>
+      </w:r>
     </w:p>
     <w:p>
       <w:pPr>
         <w:ind w:leftChars="200" w:left="420" w:firstLineChars="400" w:firstLine="840"/>
         <w:rPr>
+          <w:rFonts w:ascii="Times New Roman" w:hAnsi="Times New Roman" w:cs="Times New Roman"/>
+        </w:rPr>
+      </w:pPr>
+      <w:r>
+        <w:rPr>
           <w:rFonts w:ascii="Courier New" w:hAnsi="Courier New" w:cs="Courier New" w:hint="eastAsia"/>
         </w:rPr>
-      </w:pPr>
+        <w:t>L</w:t>
+      </w:r>
+      <w:r>
+        <w:rPr>
+          <w:rFonts w:ascii="Courier New" w:hAnsi="Courier New" w:cs="Courier New"/>
+        </w:rPr>
+        <w:t xml:space="preserve">ogin    </w:t>
+      </w:r>
+      <w:proofErr w:type="gramStart"/>
+      <w:r>
+        <w:rPr>
+          <w:rFonts w:ascii="Courier New" w:hAnsi="Courier New" w:cs="Courier New"/>
+        </w:rPr>
+        <w:t xml:space="preserve">   (</w:t>
+      </w:r>
+      <w:proofErr w:type="gramEnd"/>
+      <w:r>
+        <w:rPr>
+          <w:rFonts w:ascii="Courier New" w:hAnsi="Courier New" w:cs="Courier New"/>
+        </w:rPr>
+        <w:t xml:space="preserve">const </w:t>
+      </w:r>
+      <w:r>
+        <w:rPr>
+          <w:rFonts w:ascii="Courier New" w:hAnsi="Courier New" w:cs="Courier New" w:hint="eastAsia"/>
+        </w:rPr>
+        <w:t>string</w:t>
+      </w:r>
+      <w:r>
+        <w:rPr>
+          <w:rFonts w:ascii="Courier New" w:hAnsi="Courier New" w:cs="Courier New"/>
+        </w:rPr>
+        <w:t xml:space="preserve"> &amp;</w:t>
+      </w:r>
       <w:proofErr w:type="spellStart"/>
-      <w:proofErr w:type="gramStart"/>
-      <w:r>
-        <w:rPr>
-          <w:rFonts w:ascii="Courier New" w:hAnsi="Courier New" w:cs="Courier New" w:hint="eastAsia"/>
-        </w:rPr>
-        <w:t>S</w:t>
-      </w:r>
-      <w:r>
-        <w:rPr>
-          <w:rFonts w:ascii="Courier New" w:hAnsi="Courier New" w:cs="Courier New"/>
-        </w:rPr>
-        <w:t>etupUser</w:t>
+      <w:r>
+        <w:rPr>
+          <w:rFonts w:ascii="Courier New" w:hAnsi="Courier New" w:cs="Courier New"/>
+        </w:rPr>
+        <w:t>userAccount</w:t>
       </w:r>
       <w:proofErr w:type="spellEnd"/>
       <w:r>
         <w:rPr>
           <w:rFonts w:ascii="Courier New" w:hAnsi="Courier New" w:cs="Courier New"/>
         </w:rPr>
-        <w:t xml:space="preserve">  (</w:t>
-      </w:r>
-      <w:proofErr w:type="gramEnd"/>
-      <w:r>
-        <w:rPr>
-          <w:rFonts w:ascii="Courier New" w:hAnsi="Courier New" w:cs="Courier New"/>
-        </w:rPr>
-        <w:t>const string &amp;</w:t>
-      </w:r>
-      <w:proofErr w:type="spellStart"/>
-      <w:r>
-        <w:rPr>
-          <w:rFonts w:ascii="Courier New" w:hAnsi="Courier New" w:cs="Courier New"/>
-        </w:rPr>
-        <w:t>userAccount</w:t>
-      </w:r>
-      <w:proofErr w:type="spellEnd"/>
-      <w:r>
-        <w:rPr>
-          <w:rFonts w:ascii="Courier New" w:hAnsi="Courier New" w:cs="Courier New"/>
-        </w:rPr>
-        <w:t>)</w:t>
-      </w:r>
-      <w:r>
-        <w:rPr>
-          <w:rFonts w:ascii="Times New Roman" w:hAnsi="Times New Roman" w:cs="Times New Roman"/>
-        </w:rPr>
-        <w:t xml:space="preserve"> </w:t>
-      </w:r>
-      <w:r>
-        <w:rPr>
-          <w:rFonts w:ascii="Times New Roman" w:hAnsi="Times New Roman" w:cs="Times New Roman"/>
-        </w:rPr>
-        <w:t xml:space="preserve">only </w:t>
+        <w:t xml:space="preserve">) </w:t>
       </w:r>
       <w:r>
         <w:rPr>
@@ -974,7 +1094,7 @@
       <w:pPr>
         <w:ind w:leftChars="200" w:left="420" w:firstLineChars="400" w:firstLine="840"/>
         <w:rPr>
-          <w:rFonts w:ascii="Courier New" w:hAnsi="Courier New" w:cs="Courier New"/>
+          <w:rFonts w:ascii="Times New Roman" w:hAnsi="Times New Roman" w:cs="Times New Roman"/>
         </w:rPr>
       </w:pPr>
       <w:r>
@@ -1036,6 +1156,12 @@
           <w:rFonts w:ascii="Courier New" w:hAnsi="Courier New" w:cs="Courier New"/>
         </w:rPr>
         <w:t>)</w:t>
+      </w:r>
+      <w:r>
+        <w:rPr>
+          <w:rFonts w:ascii="Times New Roman" w:hAnsi="Times New Roman" w:cs="Times New Roman"/>
+        </w:rPr>
+        <w:t xml:space="preserve"> on server</w:t>
       </w:r>
     </w:p>
     <w:p>
@@ -1055,13 +1181,7 @@
         <w:rPr>
           <w:rFonts w:ascii="Courier New" w:hAnsi="Courier New" w:cs="Courier New"/>
         </w:rPr>
-        <w:t>ogout</w:t>
-      </w:r>
-      <w:r>
-        <w:rPr>
-          <w:rFonts w:ascii="Courier New" w:hAnsi="Courier New" w:cs="Courier New"/>
-        </w:rPr>
-        <w:t xml:space="preserve">   </w:t>
+        <w:t xml:space="preserve">ogin    </w:t>
       </w:r>
       <w:proofErr w:type="gramStart"/>
       <w:r>
@@ -1075,7 +1195,19 @@
         <w:rPr>
           <w:rFonts w:ascii="Courier New" w:hAnsi="Courier New" w:cs="Courier New"/>
         </w:rPr>
-        <w:t>const string &amp;</w:t>
+        <w:t xml:space="preserve">const </w:t>
+      </w:r>
+      <w:r>
+        <w:rPr>
+          <w:rFonts w:ascii="Courier New" w:hAnsi="Courier New" w:cs="Courier New" w:hint="eastAsia"/>
+        </w:rPr>
+        <w:t>string</w:t>
+      </w:r>
+      <w:r>
+        <w:rPr>
+          <w:rFonts w:ascii="Courier New" w:hAnsi="Courier New" w:cs="Courier New"/>
+        </w:rPr>
+        <w:t xml:space="preserve"> &amp;</w:t>
       </w:r>
       <w:proofErr w:type="spellStart"/>
       <w:r>
@@ -1107,18 +1239,18 @@
         <w:tblLook w:val="04A0" w:firstRow="1" w:lastRow="0" w:firstColumn="1" w:lastColumn="0" w:noHBand="0" w:noVBand="1"/>
       </w:tblPr>
       <w:tblGrid>
-        <w:gridCol w:w="1705"/>
-        <w:gridCol w:w="3150"/>
-        <w:gridCol w:w="3074"/>
+        <w:gridCol w:w="1735"/>
+        <w:gridCol w:w="3206"/>
+        <w:gridCol w:w="3128"/>
       </w:tblGrid>
       <w:tr>
         <w:trPr>
-          <w:trHeight w:val="348"/>
+          <w:trHeight w:val="331"/>
           <w:jc w:val="center"/>
         </w:trPr>
         <w:tc>
           <w:tcPr>
-            <w:tcW w:w="1705" w:type="dxa"/>
+            <w:tcW w:w="1735" w:type="dxa"/>
             <w:vMerge w:val="restart"/>
           </w:tcPr>
           <w:p>
@@ -1150,7 +1282,7 @@
         </w:tc>
         <w:tc>
           <w:tcPr>
-            <w:tcW w:w="6224" w:type="dxa"/>
+            <w:tcW w:w="6334" w:type="dxa"/>
             <w:gridSpan w:val="2"/>
           </w:tcPr>
           <w:p>
@@ -1183,12 +1315,12 @@
       </w:tr>
       <w:tr>
         <w:trPr>
-          <w:trHeight w:val="359"/>
+          <w:trHeight w:val="341"/>
           <w:jc w:val="center"/>
         </w:trPr>
         <w:tc>
           <w:tcPr>
-            <w:tcW w:w="1705" w:type="dxa"/>
+            <w:tcW w:w="1735" w:type="dxa"/>
             <w:vMerge/>
           </w:tcPr>
           <w:p>
@@ -1203,7 +1335,7 @@
         </w:tc>
         <w:tc>
           <w:tcPr>
-            <w:tcW w:w="3150" w:type="dxa"/>
+            <w:tcW w:w="3206" w:type="dxa"/>
           </w:tcPr>
           <w:p>
             <w:pPr>
@@ -1234,7 +1366,7 @@
         </w:tc>
         <w:tc>
           <w:tcPr>
-            <w:tcW w:w="3074" w:type="dxa"/>
+            <w:tcW w:w="3128" w:type="dxa"/>
           </w:tcPr>
           <w:p>
             <w:pPr>
@@ -1266,12 +1398,12 @@
       </w:tr>
       <w:tr>
         <w:trPr>
-          <w:trHeight w:val="359"/>
+          <w:trHeight w:val="341"/>
           <w:jc w:val="center"/>
         </w:trPr>
         <w:tc>
           <w:tcPr>
-            <w:tcW w:w="1705" w:type="dxa"/>
+            <w:tcW w:w="1735" w:type="dxa"/>
           </w:tcPr>
           <w:p>
             <w:pPr>
@@ -1284,14 +1416,14 @@
               <w:rPr>
                 <w:rFonts w:ascii="Courier New" w:hAnsi="Courier New" w:cs="Courier New"/>
               </w:rPr>
-              <w:t>CheckExist</w:t>
+              <w:t>CreateUser</w:t>
             </w:r>
             <w:proofErr w:type="spellEnd"/>
           </w:p>
         </w:tc>
         <w:tc>
           <w:tcPr>
-            <w:tcW w:w="3150" w:type="dxa"/>
+            <w:tcW w:w="3206" w:type="dxa"/>
           </w:tcPr>
           <w:p>
             <w:pPr>
@@ -1301,84 +1433,135 @@
             </w:pPr>
             <w:r>
               <w:rPr>
-                <w:rFonts w:ascii="Times New Roman" w:hAnsi="Times New Roman" w:cs="Times New Roman" w:hint="eastAsia"/>
-              </w:rPr>
-              <w:t>C</w:t>
-            </w:r>
-            <w:r>
-              <w:rPr>
                 <w:rFonts w:ascii="Times New Roman" w:hAnsi="Times New Roman" w:cs="Times New Roman"/>
               </w:rPr>
-              <w:t>heck if the given user account has been ever registered in server database</w:t>
+              <w:t>Add the new user info into the user.sys file</w:t>
+            </w:r>
+            <w:r>
+              <w:rPr>
+                <w:rFonts w:ascii="Times New Roman" w:hAnsi="Times New Roman" w:cs="Times New Roman"/>
+              </w:rPr>
+              <w:t>. Ignore if it exists.</w:t>
             </w:r>
           </w:p>
         </w:tc>
         <w:tc>
           <w:tcPr>
-            <w:tcW w:w="3074" w:type="dxa"/>
+            <w:tcW w:w="3128" w:type="dxa"/>
           </w:tcPr>
           <w:p>
             <w:pPr>
               <w:rPr>
+                <w:rFonts w:ascii="Times New Roman" w:hAnsi="Times New Roman" w:cs="Times New Roman"/>
+              </w:rPr>
+            </w:pPr>
+            <w:r>
+              <w:rPr>
                 <w:rFonts w:ascii="Times New Roman" w:hAnsi="Times New Roman" w:cs="Times New Roman" w:hint="eastAsia"/>
               </w:rPr>
-            </w:pPr>
-            <w:r>
-              <w:rPr>
-                <w:rFonts w:ascii="Times New Roman" w:hAnsi="Times New Roman" w:cs="Times New Roman" w:hint="eastAsia"/>
-              </w:rPr>
-              <w:t>C</w:t>
+              <w:t>A</w:t>
             </w:r>
             <w:r>
               <w:rPr>
                 <w:rFonts w:ascii="Times New Roman" w:hAnsi="Times New Roman" w:cs="Times New Roman"/>
               </w:rPr>
-              <w:t>heck if the given user account exists in current user database</w:t>
+              <w:t xml:space="preserve">dd the new user </w:t>
+            </w:r>
+            <w:r>
+              <w:rPr>
+                <w:rFonts w:ascii="Times New Roman" w:hAnsi="Times New Roman" w:cs="Times New Roman"/>
+              </w:rPr>
+              <w:t xml:space="preserve">info </w:t>
+            </w:r>
+            <w:r>
+              <w:rPr>
+                <w:rFonts w:ascii="Times New Roman" w:hAnsi="Times New Roman" w:cs="Times New Roman"/>
+              </w:rPr>
+              <w:t>into the</w:t>
+            </w:r>
+            <w:r>
+              <w:rPr>
+                <w:rFonts w:ascii="Times New Roman" w:hAnsi="Times New Roman" w:cs="Times New Roman"/>
+              </w:rPr>
+              <w:t xml:space="preserve"> specified</w:t>
+            </w:r>
+            <w:r>
+              <w:rPr>
+                <w:rFonts w:ascii="Times New Roman" w:hAnsi="Times New Roman" w:cs="Times New Roman"/>
+              </w:rPr>
+              <w:t xml:space="preserve"> </w:t>
+            </w:r>
+            <w:proofErr w:type="spellStart"/>
+            <w:r>
+              <w:rPr>
+                <w:rFonts w:ascii="Times New Roman" w:hAnsi="Times New Roman" w:cs="Times New Roman"/>
+                <w:i/>
+                <w:iCs/>
+              </w:rPr>
+              <w:t>user.data</w:t>
+            </w:r>
+            <w:proofErr w:type="spellEnd"/>
+            <w:r>
+              <w:rPr>
+                <w:rFonts w:ascii="Times New Roman" w:hAnsi="Times New Roman" w:cs="Times New Roman"/>
+              </w:rPr>
+              <w:t xml:space="preserve"> file</w:t>
             </w:r>
           </w:p>
         </w:tc>
       </w:tr>
       <w:tr>
         <w:trPr>
-          <w:trHeight w:val="359"/>
+          <w:trHeight w:val="331"/>
           <w:jc w:val="center"/>
         </w:trPr>
         <w:tc>
           <w:tcPr>
-            <w:tcW w:w="1705" w:type="dxa"/>
+            <w:tcW w:w="1735" w:type="dxa"/>
           </w:tcPr>
           <w:p>
             <w:pPr>
               <w:rPr>
-                <w:rFonts w:ascii="Courier New" w:hAnsi="Courier New" w:cs="Courier New"/>
+                <w:rFonts w:ascii="Courier New" w:hAnsi="Courier New" w:cs="Courier New" w:hint="eastAsia"/>
               </w:rPr>
             </w:pPr>
             <w:proofErr w:type="spellStart"/>
             <w:r>
               <w:rPr>
+                <w:rFonts w:ascii="Courier New" w:hAnsi="Courier New" w:cs="Courier New" w:hint="eastAsia"/>
+              </w:rPr>
+              <w:t>R</w:t>
+            </w:r>
+            <w:r>
+              <w:rPr>
                 <w:rFonts w:ascii="Courier New" w:hAnsi="Courier New" w:cs="Courier New"/>
               </w:rPr>
-              <w:lastRenderedPageBreak/>
-              <w:t>CreateUser</w:t>
+              <w:t>emoveUser</w:t>
             </w:r>
             <w:proofErr w:type="spellEnd"/>
           </w:p>
         </w:tc>
         <w:tc>
           <w:tcPr>
-            <w:tcW w:w="3150" w:type="dxa"/>
+            <w:tcW w:w="3206" w:type="dxa"/>
           </w:tcPr>
           <w:p>
             <w:pPr>
               <w:rPr>
+                <w:rFonts w:ascii="Times New Roman" w:hAnsi="Times New Roman" w:cs="Times New Roman" w:hint="eastAsia"/>
+              </w:rPr>
+            </w:pPr>
+            <w:r>
+              <w:rPr>
+                <w:rFonts w:ascii="Times New Roman" w:hAnsi="Times New Roman" w:cs="Times New Roman" w:hint="eastAsia"/>
+              </w:rPr>
+              <w:t>R</w:t>
+            </w:r>
+            <w:r>
+              <w:rPr>
                 <w:rFonts w:ascii="Times New Roman" w:hAnsi="Times New Roman" w:cs="Times New Roman"/>
               </w:rPr>
-            </w:pPr>
-            <w:r>
-              <w:rPr>
-                <w:rFonts w:ascii="Times New Roman" w:hAnsi="Times New Roman" w:cs="Times New Roman"/>
-              </w:rPr>
-              <w:t xml:space="preserve">Create a new </w:t>
+              <w:t xml:space="preserve">emove this user’s info from </w:t>
             </w:r>
             <w:r>
               <w:rPr>
@@ -1392,65 +1575,43 @@
               <w:rPr>
                 <w:rFonts w:ascii="Times New Roman" w:hAnsi="Times New Roman" w:cs="Times New Roman"/>
               </w:rPr>
-              <w:t xml:space="preserve"> file with the given account information</w:t>
-            </w:r>
-            <w:r>
-              <w:rPr>
-                <w:rFonts w:ascii="Times New Roman" w:hAnsi="Times New Roman" w:cs="Times New Roman"/>
-              </w:rPr>
-              <w:t xml:space="preserve"> and send user’s info to server</w:t>
+              <w:t xml:space="preserve"> file</w:t>
             </w:r>
           </w:p>
         </w:tc>
         <w:tc>
           <w:tcPr>
-            <w:tcW w:w="3074" w:type="dxa"/>
+            <w:tcW w:w="3128" w:type="dxa"/>
           </w:tcPr>
           <w:p>
             <w:pPr>
               <w:rPr>
+                <w:rFonts w:ascii="Times New Roman" w:hAnsi="Times New Roman" w:cs="Times New Roman" w:hint="eastAsia"/>
+              </w:rPr>
+            </w:pPr>
+            <w:r>
+              <w:rPr>
+                <w:rFonts w:ascii="Times New Roman" w:hAnsi="Times New Roman" w:cs="Times New Roman" w:hint="eastAsia"/>
+              </w:rPr>
+              <w:t>N</w:t>
+            </w:r>
+            <w:r>
+              <w:rPr>
                 <w:rFonts w:ascii="Times New Roman" w:hAnsi="Times New Roman" w:cs="Times New Roman"/>
               </w:rPr>
-            </w:pPr>
-            <w:r>
-              <w:rPr>
-                <w:rFonts w:ascii="Times New Roman" w:hAnsi="Times New Roman" w:cs="Times New Roman" w:hint="eastAsia"/>
-              </w:rPr>
-              <w:t>A</w:t>
-            </w:r>
-            <w:r>
-              <w:rPr>
-                <w:rFonts w:ascii="Times New Roman" w:hAnsi="Times New Roman" w:cs="Times New Roman"/>
-              </w:rPr>
-              <w:t xml:space="preserve">dd the new user into the </w:t>
-            </w:r>
-            <w:proofErr w:type="spellStart"/>
-            <w:r>
-              <w:rPr>
-                <w:rFonts w:ascii="Times New Roman" w:hAnsi="Times New Roman" w:cs="Times New Roman"/>
-                <w:i/>
-                <w:iCs/>
-              </w:rPr>
-              <w:t>user.data</w:t>
-            </w:r>
-            <w:proofErr w:type="spellEnd"/>
-            <w:r>
-              <w:rPr>
-                <w:rFonts w:ascii="Times New Roman" w:hAnsi="Times New Roman" w:cs="Times New Roman"/>
-              </w:rPr>
-              <w:t xml:space="preserve"> file</w:t>
+              <w:t>/A</w:t>
             </w:r>
           </w:p>
         </w:tc>
       </w:tr>
       <w:tr>
         <w:trPr>
-          <w:trHeight w:val="348"/>
+          <w:trHeight w:val="331"/>
           <w:jc w:val="center"/>
         </w:trPr>
         <w:tc>
           <w:tcPr>
-            <w:tcW w:w="1705" w:type="dxa"/>
+            <w:tcW w:w="1735" w:type="dxa"/>
           </w:tcPr>
           <w:p>
             <w:pPr>
@@ -1463,6 +1624,7 @@
               <w:rPr>
                 <w:rFonts w:ascii="Courier New" w:hAnsi="Courier New" w:cs="Courier New"/>
               </w:rPr>
+              <w:lastRenderedPageBreak/>
               <w:t>CloseUser</w:t>
             </w:r>
             <w:proofErr w:type="spellEnd"/>
@@ -1470,7 +1632,7 @@
         </w:tc>
         <w:tc>
           <w:tcPr>
-            <w:tcW w:w="3150" w:type="dxa"/>
+            <w:tcW w:w="3206" w:type="dxa"/>
           </w:tcPr>
           <w:p>
             <w:pPr>
@@ -1482,33 +1644,19 @@
               <w:rPr>
                 <w:rFonts w:ascii="Times New Roman" w:hAnsi="Times New Roman" w:cs="Times New Roman" w:hint="eastAsia"/>
               </w:rPr>
-              <w:t>R</w:t>
+              <w:t>N</w:t>
             </w:r>
             <w:r>
               <w:rPr>
                 <w:rFonts w:ascii="Times New Roman" w:hAnsi="Times New Roman" w:cs="Times New Roman"/>
               </w:rPr>
-              <w:t xml:space="preserve">emove this user’s </w:t>
-            </w:r>
-            <w:r>
-              <w:rPr>
-                <w:rFonts w:ascii="Times New Roman" w:hAnsi="Times New Roman" w:cs="Times New Roman"/>
-                <w:i/>
-                <w:iCs/>
-              </w:rPr>
-              <w:t>user.sys</w:t>
-            </w:r>
-            <w:r>
-              <w:rPr>
-                <w:rFonts w:ascii="Times New Roman" w:hAnsi="Times New Roman" w:cs="Times New Roman"/>
-              </w:rPr>
-              <w:t xml:space="preserve"> file</w:t>
+              <w:t>/A</w:t>
             </w:r>
           </w:p>
         </w:tc>
         <w:tc>
           <w:tcPr>
-            <w:tcW w:w="3074" w:type="dxa"/>
+            <w:tcW w:w="3128" w:type="dxa"/>
           </w:tcPr>
           <w:p>
             <w:pPr>
@@ -1549,12 +1697,12 @@
       </w:tr>
       <w:tr>
         <w:trPr>
-          <w:trHeight w:val="348"/>
+          <w:trHeight w:val="331"/>
           <w:jc w:val="center"/>
         </w:trPr>
         <w:tc>
           <w:tcPr>
-            <w:tcW w:w="1705" w:type="dxa"/>
+            <w:tcW w:w="1735" w:type="dxa"/>
           </w:tcPr>
           <w:p>
             <w:pPr>
@@ -1562,6 +1710,7 @@
                 <w:rFonts w:ascii="Courier New" w:hAnsi="Courier New" w:cs="Courier New"/>
               </w:rPr>
             </w:pPr>
+            <w:bookmarkStart w:id="0" w:name="_GoBack" w:colFirst="1" w:colLast="1"/>
             <w:proofErr w:type="spellStart"/>
             <w:r>
               <w:rPr>
@@ -1574,7 +1723,7 @@
         </w:tc>
         <w:tc>
           <w:tcPr>
-            <w:tcW w:w="6224" w:type="dxa"/>
+            <w:tcW w:w="6334" w:type="dxa"/>
             <w:gridSpan w:val="2"/>
           </w:tcPr>
           <w:p>
@@ -1594,18 +1743,93 @@
                 <w:rFonts w:ascii="Times New Roman" w:hAnsi="Times New Roman" w:cs="Times New Roman"/>
               </w:rPr>
               <w:t>ead and return all information of this user from its system file</w:t>
+            </w:r>
+          </w:p>
+        </w:tc>
+      </w:tr>
+      <w:bookmarkEnd w:id="0"/>
+      <w:tr>
+        <w:trPr>
+          <w:trHeight w:val="331"/>
+          <w:jc w:val="center"/>
+        </w:trPr>
+        <w:tc>
+          <w:tcPr>
+            <w:tcW w:w="1735" w:type="dxa"/>
+          </w:tcPr>
+          <w:p>
+            <w:pPr>
+              <w:rPr>
+                <w:rFonts w:ascii="Courier New" w:hAnsi="Courier New" w:cs="Courier New"/>
+              </w:rPr>
+            </w:pPr>
+            <w:proofErr w:type="spellStart"/>
+            <w:r>
+              <w:rPr>
+                <w:rFonts w:ascii="Courier New" w:hAnsi="Courier New" w:cs="Courier New"/>
+              </w:rPr>
+              <w:t>UpdateUser</w:t>
+            </w:r>
+            <w:proofErr w:type="spellEnd"/>
+          </w:p>
+        </w:tc>
+        <w:tc>
+          <w:tcPr>
+            <w:tcW w:w="3206" w:type="dxa"/>
+          </w:tcPr>
+          <w:p>
+            <w:pPr>
+              <w:rPr>
+                <w:rFonts w:ascii="Times New Roman" w:hAnsi="Times New Roman" w:cs="Times New Roman" w:hint="eastAsia"/>
+              </w:rPr>
+            </w:pPr>
+            <w:r>
+              <w:rPr>
+                <w:rFonts w:ascii="Times New Roman" w:hAnsi="Times New Roman" w:cs="Times New Roman" w:hint="eastAsia"/>
+              </w:rPr>
+              <w:t>N</w:t>
+            </w:r>
+            <w:r>
+              <w:rPr>
+                <w:rFonts w:ascii="Times New Roman" w:hAnsi="Times New Roman" w:cs="Times New Roman"/>
+              </w:rPr>
+              <w:t>/A</w:t>
+            </w:r>
+          </w:p>
+        </w:tc>
+        <w:tc>
+          <w:tcPr>
+            <w:tcW w:w="3128" w:type="dxa"/>
+          </w:tcPr>
+          <w:p>
+            <w:pPr>
+              <w:rPr>
+                <w:rFonts w:ascii="Times New Roman" w:hAnsi="Times New Roman" w:cs="Times New Roman"/>
+              </w:rPr>
+            </w:pPr>
+            <w:r>
+              <w:rPr>
+                <w:rFonts w:ascii="Times New Roman" w:hAnsi="Times New Roman" w:cs="Times New Roman" w:hint="eastAsia"/>
+              </w:rPr>
+              <w:t>U</w:t>
+            </w:r>
+            <w:r>
+              <w:rPr>
+                <w:rFonts w:ascii="Times New Roman" w:hAnsi="Times New Roman" w:cs="Times New Roman"/>
+              </w:rPr>
+              <w:t>pdate relevant proportion of user information. If the user info doesn’t exist, create it first</w:t>
             </w:r>
           </w:p>
         </w:tc>
       </w:tr>
       <w:tr>
         <w:trPr>
-          <w:trHeight w:val="348"/>
+          <w:trHeight w:val="331"/>
           <w:jc w:val="center"/>
         </w:trPr>
         <w:tc>
           <w:tcPr>
-            <w:tcW w:w="1705" w:type="dxa"/>
+            <w:tcW w:w="1735" w:type="dxa"/>
           </w:tcPr>
           <w:p>
             <w:pPr>
@@ -1613,20 +1837,17 @@
                 <w:rFonts w:ascii="Courier New" w:hAnsi="Courier New" w:cs="Courier New"/>
               </w:rPr>
             </w:pPr>
-            <w:proofErr w:type="spellStart"/>
             <w:r>
               <w:rPr>
                 <w:rFonts w:ascii="Courier New" w:hAnsi="Courier New" w:cs="Courier New"/>
               </w:rPr>
-              <w:t>UpdateUser</w:t>
-            </w:r>
-            <w:proofErr w:type="spellEnd"/>
+              <w:t>Login</w:t>
+            </w:r>
           </w:p>
         </w:tc>
         <w:tc>
           <w:tcPr>
-            <w:tcW w:w="6224" w:type="dxa"/>
-            <w:gridSpan w:val="2"/>
+            <w:tcW w:w="3206" w:type="dxa"/>
           </w:tcPr>
           <w:p>
             <w:pPr>
@@ -1636,27 +1857,51 @@
             </w:pPr>
             <w:r>
               <w:rPr>
+                <w:rFonts w:ascii="Times New Roman" w:hAnsi="Times New Roman" w:cs="Times New Roman"/>
+              </w:rPr>
+              <w:t>Update user log info</w:t>
+            </w:r>
+          </w:p>
+        </w:tc>
+        <w:tc>
+          <w:tcPr>
+            <w:tcW w:w="3128" w:type="dxa"/>
+          </w:tcPr>
+          <w:p>
+            <w:pPr>
+              <w:rPr>
+                <w:rFonts w:ascii="Times New Roman" w:hAnsi="Times New Roman" w:cs="Times New Roman"/>
+              </w:rPr>
+            </w:pPr>
+            <w:r>
+              <w:rPr>
                 <w:rFonts w:ascii="Times New Roman" w:hAnsi="Times New Roman" w:cs="Times New Roman" w:hint="eastAsia"/>
               </w:rPr>
-              <w:t>U</w:t>
+              <w:t>V</w:t>
             </w:r>
             <w:r>
               <w:rPr>
                 <w:rFonts w:ascii="Times New Roman" w:hAnsi="Times New Roman" w:cs="Times New Roman"/>
               </w:rPr>
-              <w:t>pdate relevant proportion of user information</w:t>
+              <w:t xml:space="preserve">erify account and password with the </w:t>
+            </w:r>
+            <w:r>
+              <w:rPr>
+                <w:rFonts w:ascii="Times New Roman" w:hAnsi="Times New Roman" w:cs="Times New Roman"/>
+              </w:rPr>
+              <w:t>given information</w:t>
             </w:r>
           </w:p>
         </w:tc>
       </w:tr>
       <w:tr>
         <w:trPr>
-          <w:trHeight w:val="348"/>
+          <w:trHeight w:val="341"/>
           <w:jc w:val="center"/>
         </w:trPr>
         <w:tc>
           <w:tcPr>
-            <w:tcW w:w="1705" w:type="dxa"/>
+            <w:tcW w:w="1735" w:type="dxa"/>
           </w:tcPr>
           <w:p>
             <w:pPr>
@@ -1664,19 +1909,17 @@
                 <w:rFonts w:ascii="Courier New" w:hAnsi="Courier New" w:cs="Courier New"/>
               </w:rPr>
             </w:pPr>
-            <w:proofErr w:type="spellStart"/>
             <w:r>
               <w:rPr>
                 <w:rFonts w:ascii="Courier New" w:hAnsi="Courier New" w:cs="Courier New"/>
               </w:rPr>
-              <w:t>SetupUser</w:t>
-            </w:r>
-            <w:proofErr w:type="spellEnd"/>
+              <w:t>Logout</w:t>
+            </w:r>
           </w:p>
         </w:tc>
         <w:tc>
           <w:tcPr>
-            <w:tcW w:w="3150" w:type="dxa"/>
+            <w:tcW w:w="3206" w:type="dxa"/>
           </w:tcPr>
           <w:p>
             <w:pPr>
@@ -1688,176 +1931,56 @@
               <w:rPr>
                 <w:rFonts w:ascii="Times New Roman" w:hAnsi="Times New Roman" w:cs="Times New Roman" w:hint="eastAsia"/>
               </w:rPr>
-              <w:t>O</w:t>
+              <w:t>U</w:t>
             </w:r>
             <w:r>
               <w:rPr>
                 <w:rFonts w:ascii="Times New Roman" w:hAnsi="Times New Roman" w:cs="Times New Roman"/>
               </w:rPr>
-              <w:t>btain the user’s information from the remote server. If the user info file doesn’</w:t>
+              <w:t xml:space="preserve">pdate </w:t>
             </w:r>
             <w:r>
               <w:rPr>
                 <w:rFonts w:ascii="Times New Roman" w:hAnsi="Times New Roman" w:cs="Times New Roman"/>
               </w:rPr>
-              <w:t>t exist, create it first</w:t>
+              <w:t xml:space="preserve">user </w:t>
+            </w:r>
+            <w:r>
+              <w:rPr>
+                <w:rFonts w:ascii="Times New Roman" w:hAnsi="Times New Roman" w:cs="Times New Roman"/>
+              </w:rPr>
+              <w:t>log</w:t>
+            </w:r>
+            <w:r>
+              <w:rPr>
+                <w:rFonts w:ascii="Times New Roman" w:hAnsi="Times New Roman" w:cs="Times New Roman"/>
+              </w:rPr>
+              <w:t xml:space="preserve"> info</w:t>
             </w:r>
           </w:p>
         </w:tc>
         <w:tc>
           <w:tcPr>
-            <w:tcW w:w="3074" w:type="dxa"/>
+            <w:tcW w:w="3128" w:type="dxa"/>
           </w:tcPr>
           <w:p>
             <w:pPr>
               <w:rPr>
+                <w:rFonts w:ascii="Times New Roman" w:hAnsi="Times New Roman" w:cs="Times New Roman"/>
+              </w:rPr>
+            </w:pPr>
+            <w:r>
+              <w:rPr>
                 <w:rFonts w:ascii="Times New Roman" w:hAnsi="Times New Roman" w:cs="Times New Roman" w:hint="eastAsia"/>
               </w:rPr>
-            </w:pPr>
-            <w:r>
-              <w:rPr>
-                <w:rFonts w:ascii="Times New Roman" w:hAnsi="Times New Roman" w:cs="Times New Roman" w:hint="eastAsia"/>
-              </w:rPr>
-              <w:t>N</w:t>
+              <w:t>U</w:t>
             </w:r>
             <w:r>
               <w:rPr>
                 <w:rFonts w:ascii="Times New Roman" w:hAnsi="Times New Roman" w:cs="Times New Roman"/>
               </w:rPr>
-              <w:t>/A</w:t>
-            </w:r>
-          </w:p>
-        </w:tc>
-      </w:tr>
-      <w:tr>
-        <w:trPr>
-          <w:trHeight w:val="348"/>
-          <w:jc w:val="center"/>
-        </w:trPr>
-        <w:tc>
-          <w:tcPr>
-            <w:tcW w:w="1705" w:type="dxa"/>
-          </w:tcPr>
-          <w:p>
-            <w:pPr>
-              <w:rPr>
-                <w:rFonts w:ascii="Courier New" w:hAnsi="Courier New" w:cs="Courier New"/>
-              </w:rPr>
-            </w:pPr>
-            <w:r>
-              <w:rPr>
-                <w:rFonts w:ascii="Courier New" w:hAnsi="Courier New" w:cs="Courier New"/>
-              </w:rPr>
-              <w:t>Login</w:t>
-            </w:r>
-          </w:p>
-        </w:tc>
-        <w:tc>
-          <w:tcPr>
-            <w:tcW w:w="3150" w:type="dxa"/>
-          </w:tcPr>
-          <w:p>
-            <w:pPr>
-              <w:rPr>
-                <w:rFonts w:ascii="Times New Roman" w:hAnsi="Times New Roman" w:cs="Times New Roman"/>
-              </w:rPr>
-            </w:pPr>
-            <w:r>
-              <w:rPr>
-                <w:rFonts w:ascii="Times New Roman" w:hAnsi="Times New Roman" w:cs="Times New Roman"/>
-              </w:rPr>
-              <w:t>Verify account and password with the remote server. Then, u</w:t>
-            </w:r>
-            <w:r>
-              <w:rPr>
-                <w:rFonts w:ascii="Times New Roman" w:hAnsi="Times New Roman" w:cs="Times New Roman"/>
-              </w:rPr>
-              <w:t>pdate login time</w:t>
-            </w:r>
-          </w:p>
-        </w:tc>
-        <w:tc>
-          <w:tcPr>
-            <w:tcW w:w="3074" w:type="dxa"/>
-          </w:tcPr>
-          <w:p>
-            <w:pPr>
-              <w:rPr>
-                <w:rFonts w:ascii="Times New Roman" w:hAnsi="Times New Roman" w:cs="Times New Roman"/>
-              </w:rPr>
-            </w:pPr>
-            <w:r>
-              <w:rPr>
-                <w:rFonts w:ascii="Times New Roman" w:hAnsi="Times New Roman" w:cs="Times New Roman" w:hint="eastAsia"/>
-              </w:rPr>
-              <w:t>V</w:t>
-            </w:r>
-            <w:r>
-              <w:rPr>
-                <w:rFonts w:ascii="Times New Roman" w:hAnsi="Times New Roman" w:cs="Times New Roman"/>
-              </w:rPr>
-              <w:t>erify account and password with the local client. Then, update login time</w:t>
-            </w:r>
-          </w:p>
-        </w:tc>
-      </w:tr>
-      <w:tr>
-        <w:trPr>
-          <w:trHeight w:val="359"/>
-          <w:jc w:val="center"/>
-        </w:trPr>
-        <w:tc>
-          <w:tcPr>
-            <w:tcW w:w="1705" w:type="dxa"/>
-          </w:tcPr>
-          <w:p>
-            <w:pPr>
-              <w:rPr>
-                <w:rFonts w:ascii="Courier New" w:hAnsi="Courier New" w:cs="Courier New"/>
-              </w:rPr>
-            </w:pPr>
-            <w:r>
-              <w:rPr>
-                <w:rFonts w:ascii="Courier New" w:hAnsi="Courier New" w:cs="Courier New"/>
-              </w:rPr>
-              <w:t>Logout</w:t>
-            </w:r>
-          </w:p>
-        </w:tc>
-        <w:tc>
-          <w:tcPr>
-            <w:tcW w:w="3150" w:type="dxa"/>
-          </w:tcPr>
-          <w:p>
-            <w:pPr>
-              <w:rPr>
-                <w:rFonts w:ascii="Times New Roman" w:hAnsi="Times New Roman" w:cs="Times New Roman"/>
-              </w:rPr>
-            </w:pPr>
-            <w:r>
-              <w:rPr>
-                <w:rFonts w:ascii="Times New Roman" w:hAnsi="Times New Roman" w:cs="Times New Roman" w:hint="eastAsia"/>
-              </w:rPr>
-              <w:t>U</w:t>
-            </w:r>
-            <w:r>
-              <w:rPr>
-                <w:rFonts w:ascii="Times New Roman" w:hAnsi="Times New Roman" w:cs="Times New Roman"/>
-              </w:rPr>
               <w:t>pdate logout time</w:t>
             </w:r>
-          </w:p>
-        </w:tc>
-        <w:tc>
-          <w:tcPr>
-            <w:tcW w:w="3074" w:type="dxa"/>
-          </w:tcPr>
-          <w:p>
-            <w:pPr>
-              <w:rPr>
-                <w:rFonts w:ascii="Times New Roman" w:hAnsi="Times New Roman" w:cs="Times New Roman"/>
-              </w:rPr>
-            </w:pPr>
           </w:p>
         </w:tc>
       </w:tr>
@@ -1986,7 +2109,52 @@
           <w:rFonts w:ascii="Courier New" w:hAnsi="Courier New" w:cs="Courier New"/>
         </w:rPr>
         <w:tab/>
-        <w:t>string username;</w:t>
+      </w:r>
+      <w:r>
+        <w:rPr>
+          <w:rFonts w:ascii="Courier New" w:hAnsi="Courier New" w:cs="Courier New" w:hint="eastAsia"/>
+        </w:rPr>
+        <w:t>char</w:t>
+      </w:r>
+      <w:r>
+        <w:rPr>
+          <w:rFonts w:ascii="Courier New" w:hAnsi="Courier New" w:cs="Courier New"/>
+        </w:rPr>
+        <w:t xml:space="preserve"> </w:t>
+      </w:r>
+      <w:proofErr w:type="spellStart"/>
+      <w:proofErr w:type="gramStart"/>
+      <w:r>
+        <w:rPr>
+          <w:rFonts w:ascii="Courier New" w:hAnsi="Courier New" w:cs="Courier New"/>
+        </w:rPr>
+        <w:t>userAccount</w:t>
+      </w:r>
+      <w:proofErr w:type="spellEnd"/>
+      <w:r>
+        <w:rPr>
+          <w:rFonts w:ascii="Courier New" w:hAnsi="Courier New" w:cs="Courier New"/>
+        </w:rPr>
+        <w:t>[</w:t>
+      </w:r>
+      <w:proofErr w:type="gramEnd"/>
+      <w:r>
+        <w:rPr>
+          <w:rFonts w:ascii="Courier New" w:hAnsi="Courier New" w:cs="Courier New"/>
+        </w:rPr>
+        <w:t>30]</w:t>
+      </w:r>
+      <w:r>
+        <w:rPr>
+          <w:rFonts w:ascii="Courier New" w:hAnsi="Courier New" w:cs="Courier New"/>
+        </w:rPr>
+        <w:t>;</w:t>
+      </w:r>
+      <w:r>
+        <w:rPr>
+          <w:rFonts w:ascii="Courier New" w:hAnsi="Courier New" w:cs="Courier New"/>
+        </w:rPr>
+        <w:t xml:space="preserve">    // Example: user@example.com</w:t>
       </w:r>
     </w:p>
     <w:p>
@@ -2000,64 +2168,45 @@
         <w:rPr>
           <w:rFonts w:ascii="Courier New" w:hAnsi="Courier New" w:cs="Courier New"/>
         </w:rPr>
-        <w:tab/>
-        <w:t xml:space="preserve">string </w:t>
-      </w:r>
-      <w:proofErr w:type="spellStart"/>
-      <w:r>
-        <w:rPr>
-          <w:rFonts w:ascii="Courier New" w:hAnsi="Courier New" w:cs="Courier New"/>
-        </w:rPr>
-        <w:t>domainName</w:t>
-      </w:r>
-      <w:proofErr w:type="spellEnd"/>
-      <w:r>
-        <w:rPr>
-          <w:rFonts w:ascii="Courier New" w:hAnsi="Courier New" w:cs="Courier New"/>
-        </w:rPr>
-        <w:t>;</w:t>
+        <w:t>};</w:t>
       </w:r>
     </w:p>
     <w:p>
       <w:pPr>
-        <w:ind w:firstLineChars="600" w:firstLine="1260"/>
-        <w:rPr>
-          <w:rFonts w:ascii="Courier New" w:hAnsi="Courier New" w:cs="Courier New"/>
-        </w:rPr>
-      </w:pPr>
-      <w:r>
-        <w:rPr>
-          <w:rFonts w:ascii="Courier New" w:hAnsi="Courier New" w:cs="Courier New"/>
-        </w:rPr>
-        <w:tab/>
-      </w:r>
-      <w:proofErr w:type="spellStart"/>
-      <w:r>
-        <w:rPr>
-          <w:rFonts w:ascii="Courier New" w:hAnsi="Courier New" w:cs="Courier New"/>
-        </w:rPr>
-        <w:t>time_t</w:t>
-      </w:r>
-      <w:proofErr w:type="spellEnd"/>
-      <w:r>
-        <w:rPr>
-          <w:rFonts w:ascii="Courier New" w:hAnsi="Courier New" w:cs="Courier New"/>
-        </w:rPr>
-        <w:t xml:space="preserve"> </w:t>
-      </w:r>
-      <w:proofErr w:type="spellStart"/>
-      <w:r>
-        <w:rPr>
-          <w:rFonts w:ascii="Courier New" w:hAnsi="Courier New" w:cs="Courier New"/>
-        </w:rPr>
-        <w:t>lastLoginTime</w:t>
-      </w:r>
-      <w:proofErr w:type="spellEnd"/>
-      <w:r>
-        <w:rPr>
-          <w:rFonts w:ascii="Courier New" w:hAnsi="Courier New" w:cs="Courier New"/>
-        </w:rPr>
-        <w:t>;</w:t>
+        <w:ind w:firstLineChars="400" w:firstLine="840"/>
+        <w:rPr>
+          <w:rFonts w:ascii="Times New Roman" w:hAnsi="Times New Roman" w:cs="Times New Roman"/>
+        </w:rPr>
+      </w:pPr>
+      <w:r>
+        <w:rPr>
+          <w:rFonts w:ascii="Times New Roman" w:hAnsi="Times New Roman" w:cs="Times New Roman" w:hint="eastAsia"/>
+        </w:rPr>
+        <w:t>U</w:t>
+      </w:r>
+      <w:r>
+        <w:rPr>
+          <w:rFonts w:ascii="Times New Roman" w:hAnsi="Times New Roman" w:cs="Times New Roman"/>
+        </w:rPr>
+        <w:t xml:space="preserve">nder </w:t>
+      </w:r>
+      <w:r>
+        <w:rPr>
+          <w:rFonts w:ascii="Times New Roman" w:hAnsi="Times New Roman" w:cs="Times New Roman" w:hint="eastAsia"/>
+        </w:rPr>
+        <w:t>remote</w:t>
+      </w:r>
+      <w:r>
+        <w:rPr>
+          <w:rFonts w:ascii="Times New Roman" w:hAnsi="Times New Roman" w:cs="Times New Roman"/>
+        </w:rPr>
+        <w:t xml:space="preserve"> server</w:t>
+      </w:r>
+      <w:r>
+        <w:rPr>
+          <w:rFonts w:ascii="Times New Roman" w:hAnsi="Times New Roman" w:cs="Times New Roman"/>
+        </w:rPr>
+        <w:t>:</w:t>
       </w:r>
     </w:p>
     <w:p>
@@ -2071,35 +2220,27 @@
         <w:rPr>
           <w:rFonts w:ascii="Courier New" w:hAnsi="Courier New" w:cs="Courier New"/>
         </w:rPr>
-        <w:tab/>
+        <w:t xml:space="preserve">Struct </w:t>
       </w:r>
       <w:proofErr w:type="spellStart"/>
       <w:r>
         <w:rPr>
           <w:rFonts w:ascii="Courier New" w:hAnsi="Courier New" w:cs="Courier New"/>
         </w:rPr>
-        <w:t>time_t</w:t>
+        <w:t>Server</w:t>
+      </w:r>
+      <w:r>
+        <w:rPr>
+          <w:rFonts w:ascii="Courier New" w:hAnsi="Courier New" w:cs="Courier New"/>
+        </w:rPr>
+        <w:t>UserInfo</w:t>
       </w:r>
       <w:proofErr w:type="spellEnd"/>
       <w:r>
         <w:rPr>
           <w:rFonts w:ascii="Courier New" w:hAnsi="Courier New" w:cs="Courier New"/>
         </w:rPr>
-        <w:t xml:space="preserve"> </w:t>
-      </w:r>
-      <w:proofErr w:type="spellStart"/>
-      <w:r>
-        <w:rPr>
-          <w:rFonts w:ascii="Courier New" w:hAnsi="Courier New" w:cs="Courier New"/>
-        </w:rPr>
-        <w:t>lastLogoutTime</w:t>
-      </w:r>
-      <w:proofErr w:type="spellEnd"/>
-      <w:r>
-        <w:rPr>
-          <w:rFonts w:ascii="Courier New" w:hAnsi="Courier New" w:cs="Courier New"/>
-        </w:rPr>
-        <w:t>;</w:t>
+        <w:t xml:space="preserve"> {</w:t>
       </w:r>
     </w:p>
     <w:p>
@@ -2113,45 +2254,111 @@
         <w:rPr>
           <w:rFonts w:ascii="Courier New" w:hAnsi="Courier New" w:cs="Courier New"/>
         </w:rPr>
-        <w:t>};</w:t>
+        <w:tab/>
+      </w:r>
+      <w:r>
+        <w:rPr>
+          <w:rFonts w:ascii="Courier New" w:hAnsi="Courier New" w:cs="Courier New"/>
+        </w:rPr>
+        <w:t>char</w:t>
+      </w:r>
+      <w:r>
+        <w:rPr>
+          <w:rFonts w:ascii="Courier New" w:hAnsi="Courier New" w:cs="Courier New"/>
+        </w:rPr>
+        <w:t xml:space="preserve"> </w:t>
+      </w:r>
+      <w:proofErr w:type="gramStart"/>
+      <w:r>
+        <w:rPr>
+          <w:rFonts w:ascii="Courier New" w:hAnsi="Courier New" w:cs="Courier New"/>
+        </w:rPr>
+        <w:t>username</w:t>
+      </w:r>
+      <w:r>
+        <w:rPr>
+          <w:rFonts w:ascii="Courier New" w:hAnsi="Courier New" w:cs="Courier New"/>
+        </w:rPr>
+        <w:t>[</w:t>
+      </w:r>
+      <w:proofErr w:type="gramEnd"/>
+      <w:r>
+        <w:rPr>
+          <w:rFonts w:ascii="Courier New" w:hAnsi="Courier New" w:cs="Courier New"/>
+        </w:rPr>
+        <w:t>15]</w:t>
+      </w:r>
+      <w:r>
+        <w:rPr>
+          <w:rFonts w:ascii="Courier New" w:hAnsi="Courier New" w:cs="Courier New"/>
+        </w:rPr>
+        <w:t>;</w:t>
+      </w:r>
+      <w:r>
+        <w:rPr>
+          <w:rFonts w:ascii="Courier New" w:hAnsi="Courier New" w:cs="Courier New"/>
+        </w:rPr>
+        <w:t xml:space="preserve">       // Example: user</w:t>
       </w:r>
     </w:p>
     <w:p>
       <w:pPr>
-        <w:ind w:firstLineChars="400" w:firstLine="840"/>
-        <w:rPr>
-          <w:rFonts w:ascii="Times New Roman" w:hAnsi="Times New Roman" w:cs="Times New Roman"/>
-        </w:rPr>
-      </w:pPr>
-      <w:r>
-        <w:rPr>
-          <w:rFonts w:ascii="Times New Roman" w:hAnsi="Times New Roman" w:cs="Times New Roman" w:hint="eastAsia"/>
-        </w:rPr>
-        <w:t>U</w:t>
-      </w:r>
-      <w:r>
-        <w:rPr>
-          <w:rFonts w:ascii="Times New Roman" w:hAnsi="Times New Roman" w:cs="Times New Roman"/>
-        </w:rPr>
-        <w:t xml:space="preserve">nder </w:t>
-      </w:r>
-      <w:r>
-        <w:rPr>
-          <w:rFonts w:ascii="Times New Roman" w:hAnsi="Times New Roman" w:cs="Times New Roman" w:hint="eastAsia"/>
-        </w:rPr>
-        <w:t>remote</w:t>
-      </w:r>
-      <w:r>
-        <w:rPr>
-          <w:rFonts w:ascii="Times New Roman" w:hAnsi="Times New Roman" w:cs="Times New Roman"/>
-        </w:rPr>
-        <w:t xml:space="preserve"> server</w:t>
-      </w:r>
-      <w:r>
-        <w:rPr>
-          <w:rFonts w:ascii="Times New Roman" w:hAnsi="Times New Roman" w:cs="Times New Roman"/>
-        </w:rPr>
-        <w:t>:</w:t>
+        <w:ind w:firstLineChars="600" w:firstLine="1260"/>
+        <w:rPr>
+          <w:rFonts w:ascii="Courier New" w:hAnsi="Courier New" w:cs="Courier New"/>
+        </w:rPr>
+      </w:pPr>
+      <w:r>
+        <w:rPr>
+          <w:rFonts w:ascii="Courier New" w:hAnsi="Courier New" w:cs="Courier New"/>
+        </w:rPr>
+        <w:tab/>
+      </w:r>
+      <w:r>
+        <w:rPr>
+          <w:rFonts w:ascii="Courier New" w:hAnsi="Courier New" w:cs="Courier New"/>
+        </w:rPr>
+        <w:t>char</w:t>
+      </w:r>
+      <w:r>
+        <w:rPr>
+          <w:rFonts w:ascii="Courier New" w:hAnsi="Courier New" w:cs="Courier New"/>
+        </w:rPr>
+        <w:t xml:space="preserve"> </w:t>
+      </w:r>
+      <w:proofErr w:type="spellStart"/>
+      <w:proofErr w:type="gramStart"/>
+      <w:r>
+        <w:rPr>
+          <w:rFonts w:ascii="Courier New" w:hAnsi="Courier New" w:cs="Courier New"/>
+        </w:rPr>
+        <w:t>domainName</w:t>
+      </w:r>
+      <w:proofErr w:type="spellEnd"/>
+      <w:r>
+        <w:rPr>
+          <w:rFonts w:ascii="Courier New" w:hAnsi="Courier New" w:cs="Courier New"/>
+        </w:rPr>
+        <w:t>[</w:t>
+      </w:r>
+      <w:proofErr w:type="gramEnd"/>
+      <w:r>
+        <w:rPr>
+          <w:rFonts w:ascii="Courier New" w:hAnsi="Courier New" w:cs="Courier New"/>
+        </w:rPr>
+        <w:t>15]</w:t>
+      </w:r>
+      <w:r>
+        <w:rPr>
+          <w:rFonts w:ascii="Courier New" w:hAnsi="Courier New" w:cs="Courier New"/>
+        </w:rPr>
+        <w:t>;</w:t>
+      </w:r>
+      <w:r>
+        <w:rPr>
+          <w:rFonts w:ascii="Courier New" w:hAnsi="Courier New" w:cs="Courier New"/>
+        </w:rPr>
+        <w:t xml:space="preserve">     // Example: example.com</w:t>
       </w:r>
     </w:p>
     <w:p>
@@ -2165,27 +2372,51 @@
         <w:rPr>
           <w:rFonts w:ascii="Courier New" w:hAnsi="Courier New" w:cs="Courier New"/>
         </w:rPr>
-        <w:t xml:space="preserve">Struct </w:t>
-      </w:r>
-      <w:proofErr w:type="spellStart"/>
-      <w:r>
-        <w:rPr>
-          <w:rFonts w:ascii="Courier New" w:hAnsi="Courier New" w:cs="Courier New"/>
-        </w:rPr>
-        <w:t>Server</w:t>
-      </w:r>
-      <w:r>
-        <w:rPr>
-          <w:rFonts w:ascii="Courier New" w:hAnsi="Courier New" w:cs="Courier New"/>
-        </w:rPr>
-        <w:t>UserInfo</w:t>
-      </w:r>
-      <w:proofErr w:type="spellEnd"/>
-      <w:r>
-        <w:rPr>
-          <w:rFonts w:ascii="Courier New" w:hAnsi="Courier New" w:cs="Courier New"/>
-        </w:rPr>
-        <w:t xml:space="preserve"> {</w:t>
+        <w:tab/>
+      </w:r>
+      <w:r>
+        <w:rPr>
+          <w:rFonts w:ascii="Courier New" w:hAnsi="Courier New" w:cs="Courier New"/>
+        </w:rPr>
+        <w:t>char</w:t>
+      </w:r>
+      <w:r>
+        <w:rPr>
+          <w:rFonts w:ascii="Courier New" w:hAnsi="Courier New" w:cs="Courier New"/>
+        </w:rPr>
+        <w:t xml:space="preserve"> </w:t>
+      </w:r>
+      <w:proofErr w:type="gramStart"/>
+      <w:r>
+        <w:rPr>
+          <w:rFonts w:ascii="Courier New" w:hAnsi="Courier New" w:cs="Courier New"/>
+        </w:rPr>
+        <w:t>password</w:t>
+      </w:r>
+      <w:r>
+        <w:rPr>
+          <w:rFonts w:ascii="Courier New" w:hAnsi="Courier New" w:cs="Courier New"/>
+        </w:rPr>
+        <w:t>[</w:t>
+      </w:r>
+      <w:proofErr w:type="gramEnd"/>
+      <w:r>
+        <w:rPr>
+          <w:rFonts w:ascii="Courier New" w:hAnsi="Courier New" w:cs="Courier New"/>
+        </w:rPr>
+        <w:t>16]</w:t>
+      </w:r>
+      <w:r>
+        <w:rPr>
+          <w:rFonts w:ascii="Courier New" w:hAnsi="Courier New" w:cs="Courier New"/>
+        </w:rPr>
+        <w:t>;</w:t>
+      </w:r>
+      <w:r>
+        <w:rPr>
+          <w:rFonts w:ascii="Courier New" w:hAnsi="Courier New" w:cs="Courier New"/>
+        </w:rPr>
+        <w:t xml:space="preserve">       // Example: 1a2b3c4d</w:t>
       </w:r>
     </w:p>
     <w:p>
@@ -2200,7 +2431,34 @@
           <w:rFonts w:ascii="Courier New" w:hAnsi="Courier New" w:cs="Courier New"/>
         </w:rPr>
         <w:tab/>
-        <w:t>string username;</w:t>
+      </w:r>
+      <w:proofErr w:type="spellStart"/>
+      <w:r>
+        <w:rPr>
+          <w:rFonts w:ascii="Courier New" w:hAnsi="Courier New" w:cs="Courier New"/>
+        </w:rPr>
+        <w:t>time_t</w:t>
+      </w:r>
+      <w:proofErr w:type="spellEnd"/>
+      <w:r>
+        <w:rPr>
+          <w:rFonts w:ascii="Courier New" w:hAnsi="Courier New" w:cs="Courier New"/>
+        </w:rPr>
+        <w:t xml:space="preserve"> </w:t>
+      </w:r>
+      <w:proofErr w:type="spellStart"/>
+      <w:r>
+        <w:rPr>
+          <w:rFonts w:ascii="Courier New" w:hAnsi="Courier New" w:cs="Courier New"/>
+        </w:rPr>
+        <w:t>lastLoginTime</w:t>
+      </w:r>
+      <w:proofErr w:type="spellEnd"/>
+      <w:r>
+        <w:rPr>
+          <w:rFonts w:ascii="Courier New" w:hAnsi="Courier New" w:cs="Courier New"/>
+        </w:rPr>
+        <w:t>;</w:t>
       </w:r>
     </w:p>
     <w:p>
@@ -2215,14 +2473,27 @@
           <w:rFonts w:ascii="Courier New" w:hAnsi="Courier New" w:cs="Courier New"/>
         </w:rPr>
         <w:tab/>
-        <w:t xml:space="preserve">string </w:t>
       </w:r>
       <w:proofErr w:type="spellStart"/>
       <w:r>
         <w:rPr>
           <w:rFonts w:ascii="Courier New" w:hAnsi="Courier New" w:cs="Courier New"/>
         </w:rPr>
-        <w:t>domainName</w:t>
+        <w:t>time_t</w:t>
+      </w:r>
+      <w:proofErr w:type="spellEnd"/>
+      <w:r>
+        <w:rPr>
+          <w:rFonts w:ascii="Courier New" w:hAnsi="Courier New" w:cs="Courier New"/>
+        </w:rPr>
+        <w:t xml:space="preserve"> </w:t>
+      </w:r>
+      <w:proofErr w:type="spellStart"/>
+      <w:r>
+        <w:rPr>
+          <w:rFonts w:ascii="Courier New" w:hAnsi="Courier New" w:cs="Courier New"/>
+        </w:rPr>
+        <w:t>lastLogoutTime</w:t>
       </w:r>
       <w:proofErr w:type="spellEnd"/>
       <w:r>
@@ -2244,7 +2515,46 @@
           <w:rFonts w:ascii="Courier New" w:hAnsi="Courier New" w:cs="Courier New"/>
         </w:rPr>
         <w:tab/>
-        <w:t>string password</w:t>
+      </w:r>
+      <w:r>
+        <w:rPr>
+          <w:rFonts w:ascii="Courier New" w:hAnsi="Courier New" w:cs="Courier New"/>
+        </w:rPr>
+        <w:t xml:space="preserve">bool </w:t>
+      </w:r>
+      <w:proofErr w:type="spellStart"/>
+      <w:proofErr w:type="gramStart"/>
+      <w:r>
+        <w:rPr>
+          <w:rFonts w:ascii="Courier New" w:hAnsi="Courier New" w:cs="Courier New"/>
+        </w:rPr>
+        <w:t>changeStatus</w:t>
+      </w:r>
+      <w:proofErr w:type="spellEnd"/>
+      <w:r>
+        <w:rPr>
+          <w:rFonts w:ascii="Courier New" w:hAnsi="Courier New" w:cs="Courier New"/>
+        </w:rPr>
+        <w:t>;</w:t>
+      </w:r>
+      <w:r>
+        <w:rPr>
+          <w:rFonts w:ascii="Courier New" w:hAnsi="Courier New" w:cs="Courier New"/>
+        </w:rPr>
+        <w:t xml:space="preserve">   </w:t>
+      </w:r>
+      <w:proofErr w:type="gramEnd"/>
+      <w:r>
+        <w:rPr>
+          <w:rFonts w:ascii="Courier New" w:hAnsi="Courier New" w:cs="Courier New"/>
+        </w:rPr>
+        <w:t xml:space="preserve">    // </w:t>
+      </w:r>
+      <w:r>
+        <w:rPr>
+          <w:rFonts w:ascii="Courier New" w:hAnsi="Courier New" w:cs="Courier New"/>
+        </w:rPr>
+        <w:t>True: changed, False: no change</w:t>
       </w:r>
     </w:p>
     <w:p>
@@ -2258,224 +2568,8 @@
         <w:rPr>
           <w:rFonts w:ascii="Courier New" w:hAnsi="Courier New" w:cs="Courier New"/>
         </w:rPr>
-        <w:tab/>
-      </w:r>
-      <w:proofErr w:type="spellStart"/>
-      <w:r>
-        <w:rPr>
-          <w:rFonts w:ascii="Courier New" w:hAnsi="Courier New" w:cs="Courier New"/>
-        </w:rPr>
-        <w:t>time_t</w:t>
-      </w:r>
-      <w:proofErr w:type="spellEnd"/>
-      <w:r>
-        <w:rPr>
-          <w:rFonts w:ascii="Courier New" w:hAnsi="Courier New" w:cs="Courier New"/>
-        </w:rPr>
-        <w:t xml:space="preserve"> </w:t>
-      </w:r>
-      <w:proofErr w:type="spellStart"/>
-      <w:r>
-        <w:rPr>
-          <w:rFonts w:ascii="Courier New" w:hAnsi="Courier New" w:cs="Courier New"/>
-        </w:rPr>
-        <w:t>lastLoginTime</w:t>
-      </w:r>
-      <w:proofErr w:type="spellEnd"/>
-      <w:r>
-        <w:rPr>
-          <w:rFonts w:ascii="Courier New" w:hAnsi="Courier New" w:cs="Courier New"/>
-        </w:rPr>
-        <w:t>;</w:t>
-      </w:r>
-    </w:p>
-    <w:p>
-      <w:pPr>
-        <w:ind w:firstLineChars="600" w:firstLine="1260"/>
-        <w:rPr>
-          <w:rFonts w:ascii="Courier New" w:hAnsi="Courier New" w:cs="Courier New"/>
-        </w:rPr>
-      </w:pPr>
-      <w:r>
-        <w:rPr>
-          <w:rFonts w:ascii="Courier New" w:hAnsi="Courier New" w:cs="Courier New"/>
-        </w:rPr>
-        <w:tab/>
-      </w:r>
-      <w:proofErr w:type="spellStart"/>
-      <w:r>
-        <w:rPr>
-          <w:rFonts w:ascii="Courier New" w:hAnsi="Courier New" w:cs="Courier New"/>
-        </w:rPr>
-        <w:t>time_t</w:t>
-      </w:r>
-      <w:proofErr w:type="spellEnd"/>
-      <w:r>
-        <w:rPr>
-          <w:rFonts w:ascii="Courier New" w:hAnsi="Courier New" w:cs="Courier New"/>
-        </w:rPr>
-        <w:t xml:space="preserve"> </w:t>
-      </w:r>
-      <w:proofErr w:type="spellStart"/>
-      <w:r>
-        <w:rPr>
-          <w:rFonts w:ascii="Courier New" w:hAnsi="Courier New" w:cs="Courier New"/>
-        </w:rPr>
-        <w:t>lastLogoutTime</w:t>
-      </w:r>
-      <w:proofErr w:type="spellEnd"/>
-      <w:r>
-        <w:rPr>
-          <w:rFonts w:ascii="Courier New" w:hAnsi="Courier New" w:cs="Courier New"/>
-        </w:rPr>
-        <w:t>;</w:t>
-      </w:r>
-    </w:p>
-    <w:p>
-      <w:pPr>
-        <w:ind w:firstLineChars="600" w:firstLine="1260"/>
-        <w:rPr>
-          <w:rFonts w:ascii="Courier New" w:hAnsi="Courier New" w:cs="Courier New"/>
-        </w:rPr>
-      </w:pPr>
-      <w:r>
-        <w:rPr>
-          <w:rFonts w:ascii="Courier New" w:hAnsi="Courier New" w:cs="Courier New"/>
-        </w:rPr>
-        <w:tab/>
-      </w:r>
-      <w:proofErr w:type="spellStart"/>
-      <w:r>
-        <w:rPr>
-          <w:rFonts w:ascii="Courier New" w:hAnsi="Courier New" w:cs="Courier New"/>
-        </w:rPr>
-        <w:t>time_t</w:t>
-      </w:r>
-      <w:proofErr w:type="spellEnd"/>
-      <w:r>
-        <w:rPr>
-          <w:rFonts w:ascii="Courier New" w:hAnsi="Courier New" w:cs="Courier New"/>
-        </w:rPr>
-        <w:t xml:space="preserve"> </w:t>
-      </w:r>
-      <w:proofErr w:type="spellStart"/>
-      <w:r>
-        <w:rPr>
-          <w:rFonts w:ascii="Courier New" w:hAnsi="Courier New" w:cs="Courier New"/>
-        </w:rPr>
-        <w:t>changeTimestamp</w:t>
-      </w:r>
-      <w:proofErr w:type="spellEnd"/>
-      <w:r>
-        <w:rPr>
-          <w:rFonts w:ascii="Courier New" w:hAnsi="Courier New" w:cs="Courier New"/>
-        </w:rPr>
-        <w:t>;</w:t>
-      </w:r>
-    </w:p>
-    <w:p>
-      <w:pPr>
-        <w:ind w:firstLineChars="600" w:firstLine="1260"/>
-        <w:rPr>
-          <w:rFonts w:ascii="Courier New" w:hAnsi="Courier New" w:cs="Courier New"/>
-        </w:rPr>
-      </w:pPr>
-      <w:r>
-        <w:rPr>
-          <w:rFonts w:ascii="Courier New" w:hAnsi="Courier New" w:cs="Courier New"/>
-        </w:rPr>
         <w:t>};</w:t>
       </w:r>
-    </w:p>
-    <w:p>
-      <w:pPr>
-        <w:ind w:firstLineChars="600" w:firstLine="1260"/>
-        <w:rPr>
-          <w:rFonts w:ascii="Courier New" w:hAnsi="Courier New" w:cs="Courier New"/>
-        </w:rPr>
-      </w:pPr>
-      <w:r>
-        <w:rPr>
-          <w:rFonts w:ascii="Courier New" w:hAnsi="Courier New" w:cs="Courier New" w:hint="eastAsia"/>
-        </w:rPr>
-        <w:t>S</w:t>
-      </w:r>
-      <w:r>
-        <w:rPr>
-          <w:rFonts w:ascii="Courier New" w:hAnsi="Courier New" w:cs="Courier New"/>
-        </w:rPr>
-        <w:t xml:space="preserve">truct </w:t>
-      </w:r>
-      <w:proofErr w:type="spellStart"/>
-      <w:r>
-        <w:rPr>
-          <w:rFonts w:ascii="Courier New" w:hAnsi="Courier New" w:cs="Courier New"/>
-        </w:rPr>
-        <w:t>UserInfoHeader</w:t>
-      </w:r>
-      <w:proofErr w:type="spellEnd"/>
-      <w:r>
-        <w:rPr>
-          <w:rFonts w:ascii="Courier New" w:hAnsi="Courier New" w:cs="Courier New"/>
-        </w:rPr>
-        <w:t xml:space="preserve"> {</w:t>
-      </w:r>
-    </w:p>
-    <w:p>
-      <w:pPr>
-        <w:ind w:firstLineChars="600" w:firstLine="1260"/>
-        <w:rPr>
-          <w:rFonts w:ascii="Courier New" w:hAnsi="Courier New" w:cs="Courier New"/>
-        </w:rPr>
-      </w:pPr>
-      <w:r>
-        <w:rPr>
-          <w:rFonts w:ascii="Courier New" w:hAnsi="Courier New" w:cs="Courier New"/>
-        </w:rPr>
-        <w:tab/>
-        <w:t xml:space="preserve">Uint32_t </w:t>
-      </w:r>
-      <w:proofErr w:type="spellStart"/>
-      <w:r>
-        <w:rPr>
-          <w:rFonts w:ascii="Courier New" w:hAnsi="Courier New" w:cs="Courier New"/>
-        </w:rPr>
-        <w:t>totalUser</w:t>
-      </w:r>
-      <w:proofErr w:type="spellEnd"/>
-      <w:r>
-        <w:rPr>
-          <w:rFonts w:ascii="Courier New" w:hAnsi="Courier New" w:cs="Courier New"/>
-        </w:rPr>
-        <w:t>;</w:t>
-      </w:r>
-    </w:p>
-    <w:p>
-      <w:pPr>
-        <w:ind w:firstLineChars="600" w:firstLine="1260"/>
-        <w:rPr>
-          <w:rFonts w:ascii="Courier New" w:hAnsi="Courier New" w:cs="Courier New"/>
-        </w:rPr>
-      </w:pPr>
-      <w:r>
-        <w:rPr>
-          <w:rFonts w:ascii="Courier New" w:hAnsi="Courier New" w:cs="Courier New" w:hint="eastAsia"/>
-        </w:rPr>
-        <w:t>}</w:t>
-      </w:r>
-      <w:r>
-        <w:rPr>
-          <w:rFonts w:ascii="Courier New" w:hAnsi="Courier New" w:cs="Courier New"/>
-        </w:rPr>
-        <w:t>;</w:t>
-      </w:r>
-    </w:p>
-    <w:p>
-      <w:pPr>
-        <w:rPr>
-          <w:rFonts w:ascii="Times New Roman" w:hAnsi="Times New Roman" w:cs="Times New Roman"/>
-        </w:rPr>
-      </w:pPr>
     </w:p>
     <w:p>
       <w:pPr>
@@ -2625,6 +2719,12 @@
       <w:r>
         <w:rPr>
           <w:rFonts w:ascii="Times New Roman" w:hAnsi="Times New Roman" w:cs="Times New Roman"/>
+        </w:rPr>
+        <w:t xml:space="preserve">Both </w:t>
+      </w:r>
+      <w:r>
+        <w:rPr>
+          <w:rFonts w:ascii="Times New Roman" w:hAnsi="Times New Roman" w:cs="Times New Roman"/>
           <w:i/>
           <w:iCs/>
         </w:rPr>
@@ -2634,13 +2734,7 @@
         <w:rPr>
           <w:rFonts w:ascii="Times New Roman" w:hAnsi="Times New Roman" w:cs="Times New Roman"/>
         </w:rPr>
-        <w:t xml:space="preserve"> </w:t>
-      </w:r>
-      <w:r>
-        <w:rPr>
-          <w:rFonts w:ascii="Times New Roman" w:hAnsi="Times New Roman" w:cs="Times New Roman"/>
-        </w:rPr>
-        <w:t>(</w:t>
+        <w:t xml:space="preserve"> (</w:t>
       </w:r>
       <w:r>
         <w:rPr>
@@ -2648,13 +2742,13 @@
           <w:i/>
           <w:iCs/>
         </w:rPr>
-        <w:t>username@domain.sys</w:t>
-      </w:r>
-      <w:r>
-        <w:rPr>
-          <w:rFonts w:ascii="Times New Roman" w:hAnsi="Times New Roman" w:cs="Times New Roman"/>
-        </w:rPr>
-        <w:t xml:space="preserve"> in local client) will only contain the </w:t>
+        <w:t>user.sys</w:t>
+      </w:r>
+      <w:r>
+        <w:rPr>
+          <w:rFonts w:ascii="Times New Roman" w:hAnsi="Times New Roman" w:cs="Times New Roman"/>
+        </w:rPr>
+        <w:t xml:space="preserve"> on client) and </w:t>
       </w:r>
       <w:proofErr w:type="spellStart"/>
       <w:r>
@@ -2663,118 +2757,31 @@
           <w:i/>
           <w:iCs/>
         </w:rPr>
-        <w:t>Client</w:t>
-      </w:r>
+        <w:t>user.data</w:t>
+      </w:r>
+      <w:proofErr w:type="spellEnd"/>
+      <w:r>
+        <w:rPr>
+          <w:rFonts w:ascii="Times New Roman" w:hAnsi="Times New Roman" w:cs="Times New Roman"/>
+        </w:rPr>
+        <w:t xml:space="preserve"> (</w:t>
+      </w:r>
+      <w:proofErr w:type="spellStart"/>
       <w:r>
         <w:rPr>
           <w:rFonts w:ascii="Times New Roman" w:hAnsi="Times New Roman" w:cs="Times New Roman"/>
           <w:i/>
           <w:iCs/>
         </w:rPr>
-        <w:t>UserInfo</w:t>
+        <w:t>domainName.data</w:t>
       </w:r>
       <w:proofErr w:type="spellEnd"/>
       <w:r>
         <w:rPr>
           <w:rFonts w:ascii="Times New Roman" w:hAnsi="Times New Roman" w:cs="Times New Roman"/>
         </w:rPr>
-        <w:t xml:space="preserve"> struct without a file header.</w:t>
-      </w:r>
-    </w:p>
-    <w:p>
-      <w:pPr>
-        <w:ind w:left="420" w:firstLineChars="200" w:firstLine="420"/>
-        <w:rPr>
-          <w:rFonts w:ascii="Times New Roman" w:hAnsi="Times New Roman" w:cs="Times New Roman"/>
-        </w:rPr>
-      </w:pPr>
-      <w:proofErr w:type="spellStart"/>
-      <w:r>
-        <w:rPr>
-          <w:rFonts w:ascii="Times New Roman" w:hAnsi="Times New Roman" w:cs="Times New Roman" w:hint="eastAsia"/>
-          <w:i/>
-          <w:iCs/>
-        </w:rPr>
-        <w:t>u</w:t>
-      </w:r>
-      <w:r>
-        <w:rPr>
-          <w:rFonts w:ascii="Times New Roman" w:hAnsi="Times New Roman" w:cs="Times New Roman"/>
-          <w:i/>
-          <w:iCs/>
-        </w:rPr>
-        <w:t>ser.data</w:t>
-      </w:r>
-      <w:proofErr w:type="spellEnd"/>
-      <w:r>
-        <w:rPr>
-          <w:rFonts w:ascii="Times New Roman" w:hAnsi="Times New Roman" w:cs="Times New Roman"/>
-        </w:rPr>
-        <w:t xml:space="preserve"> (</w:t>
-      </w:r>
-      <w:proofErr w:type="spellStart"/>
-      <w:r>
-        <w:rPr>
-          <w:rFonts w:ascii="Times New Roman" w:hAnsi="Times New Roman" w:cs="Times New Roman"/>
-          <w:i/>
-          <w:iCs/>
-        </w:rPr>
-        <w:t>user@domain.data</w:t>
-      </w:r>
-      <w:proofErr w:type="spellEnd"/>
-      <w:r>
-        <w:rPr>
-          <w:rFonts w:ascii="Times New Roman" w:hAnsi="Times New Roman" w:cs="Times New Roman"/>
-        </w:rPr>
-        <w:t xml:space="preserve"> in remote server) will contain all users’ </w:t>
-      </w:r>
-      <w:proofErr w:type="spellStart"/>
-      <w:r>
-        <w:rPr>
-          <w:rFonts w:ascii="Times New Roman" w:hAnsi="Times New Roman" w:cs="Times New Roman"/>
-          <w:i/>
-          <w:iCs/>
-        </w:rPr>
-        <w:t>Sever</w:t>
-      </w:r>
-      <w:r>
-        <w:rPr>
-          <w:rFonts w:ascii="Times New Roman" w:hAnsi="Times New Roman" w:cs="Times New Roman"/>
-          <w:i/>
-          <w:iCs/>
-        </w:rPr>
-        <w:t>UserInfo</w:t>
-      </w:r>
-      <w:proofErr w:type="spellEnd"/>
-      <w:r>
-        <w:rPr>
-          <w:rFonts w:ascii="Times New Roman" w:hAnsi="Times New Roman" w:cs="Times New Roman"/>
-        </w:rPr>
-        <w:t xml:space="preserve"> structs but with a file header </w:t>
-      </w:r>
-      <w:proofErr w:type="spellStart"/>
-      <w:r>
-        <w:rPr>
-          <w:rFonts w:ascii="Times New Roman" w:hAnsi="Times New Roman" w:cs="Times New Roman"/>
-          <w:i/>
-          <w:iCs/>
-        </w:rPr>
-        <w:t>UserInfoHeader</w:t>
-      </w:r>
-      <w:proofErr w:type="spellEnd"/>
-      <w:r>
-        <w:rPr>
-          <w:rFonts w:ascii="Times New Roman" w:hAnsi="Times New Roman" w:cs="Times New Roman"/>
-        </w:rPr>
-        <w:t>.</w:t>
-      </w:r>
-    </w:p>
-    <w:p>
-      <w:pPr>
-        <w:rPr>
-          <w:rFonts w:ascii="Times New Roman" w:hAnsi="Times New Roman" w:cs="Times New Roman"/>
-        </w:rPr>
-      </w:pPr>
+        <w:t xml:space="preserve"> on server) will only contain the structs without any file header.</w:t>
+      </w:r>
     </w:p>
     <w:sectPr>
       <w:headerReference w:type="default" r:id="rId8"/>

</xml_diff>